<commit_message>
UPDATE #9.2.0: Added more learning resources, decided to make some features stretch features cuz Zork is a simple game needing simple things which requires simple thinking that I just simply don't have . . .
</commit_message>
<xml_diff>
--- a/09 - Spike - Game Data Structures/Task_09_report.docx
+++ b/09 - Spike - Game Data Structures/Task_09_report.docx
@@ -3,43 +3,92 @@
 <w:document xmlns:wpc="http://schemas.microsoft.com/office/word/2010/wordprocessingCanvas" xmlns:cx="http://schemas.microsoft.com/office/drawing/2014/chartex" xmlns:cx1="http://schemas.microsoft.com/office/drawing/2015/9/8/chartex" xmlns:cx2="http://schemas.microsoft.com/office/drawing/2015/10/21/chartex" xmlns:cx3="http://schemas.microsoft.com/office/drawing/2016/5/9/chartex" xmlns:cx4="http://schemas.microsoft.com/office/drawing/2016/5/10/chartex" xmlns:cx5="http://schemas.microsoft.com/office/drawing/2016/5/11/chartex" xmlns:cx6="http://schemas.microsoft.com/office/drawing/2016/5/12/chartex" xmlns:cx7="http://schemas.microsoft.com/office/drawing/2016/5/13/chartex" xmlns:cx8="http://schemas.microsoft.com/office/drawing/2016/5/14/chartex" xmlns:mc="http://schemas.openxmlformats.org/markup-compatibility/2006" xmlns:aink="http://schemas.microsoft.com/office/drawing/2016/ink" xmlns:am3d="http://schemas.microsoft.com/office/drawing/2017/model3d" xmlns:o="urn:schemas-microsoft-com:office:office" xmlns:r="http://schemas.openxmlformats.org/officeDocument/2006/relationships" xmlns:m="http://schemas.openxmlformats.org/officeDocument/2006/math" xmlns:v="urn:schemas-microsoft-com:vml" xmlns:wp14="http://schemas.microsoft.com/office/word/2010/wordprocessingDrawing" xmlns:wp="http://schemas.openxmlformats.org/drawingml/2006/wordprocessingDrawing" xmlns:w10="urn:schemas-microsoft-com:office:word" xmlns:w="http://schemas.openxmlformats.org/wordprocessingml/2006/main" xmlns:w14="http://schemas.microsoft.com/office/word/2010/wordml" xmlns:w15="http://schemas.microsoft.com/office/word/2012/wordml" xmlns:w16cex="http://schemas.microsoft.com/office/word/2018/wordml/cex" xmlns:w16cid="http://schemas.microsoft.com/office/word/2016/wordml/cid" xmlns:w16="http://schemas.microsoft.com/office/word/2018/wordml" xmlns:w16se="http://schemas.microsoft.com/office/word/2015/wordml/symex" xmlns:wpg="http://schemas.microsoft.com/office/word/2010/wordprocessingGroup" xmlns:wpi="http://schemas.microsoft.com/office/word/2010/wordprocessingInk" xmlns:wne="http://schemas.microsoft.com/office/word/2006/wordml" xmlns:wps="http://schemas.microsoft.com/office/word/2010/wordprocessingShape" mc:Ignorable="w14 w15 w16se w16cid w16 w16cex wp14">
   <w:body>
     <w:p>
-      <w:r>
-        <w:fldChar w:fldCharType="begin"/>
-      </w:r>
-      <w:r>
-        <w:instrText xml:space="preserve"> HYPERLINK "</w:instrText>
-      </w:r>
-      <w:r>
-        <w:instrText>https://en.cppreference.com/w/cpp/container</w:instrText>
-      </w:r>
-      <w:r>
-        <w:instrText xml:space="preserve">" </w:instrText>
-      </w:r>
-      <w:r>
-        <w:fldChar w:fldCharType="separate"/>
-      </w:r>
+      <w:hyperlink r:id="rId5" w:history="1">
+        <w:r>
+          <w:rPr>
+            <w:rStyle w:val="Hyperlink"/>
+          </w:rPr>
+          <w:t>https://en.cppreference.com/w/cpp/container</w:t>
+        </w:r>
+      </w:hyperlink>
+    </w:p>
+    <w:p>
+      <w:hyperlink r:id="rId6" w:history="1">
+        <w:r>
+          <w:rPr>
+            <w:rStyle w:val="Hyperlink"/>
+          </w:rPr>
+          <w:t>https://stackoverflow.com/questions/471432/in-which-scenario-do-i-use-a-particular-stl-container</w:t>
+        </w:r>
+      </w:hyperlink>
+    </w:p>
+    <w:p>
+      <w:r>
+        <w:t xml:space="preserve">The goal: to figure out what data structure would fit for making an inventory system for </w:t>
+      </w:r>
+      <w:r>
+        <w:t>Z</w:t>
+      </w:r>
+      <w:r>
+        <w:t>orkish adventure.</w:t>
+      </w:r>
+    </w:p>
+    <w:p>
+      <w:pPr>
+        <w:spacing w:after="0"/>
+      </w:pPr>
       <w:r>
         <w:rPr>
-          <w:rStyle w:val="Hyperlink"/>
+          <w:noProof/>
         </w:rPr>
-        <w:t>https://en.cppreference.com/w/cpp/container</w:t>
-      </w:r>
-      <w:r>
-        <w:fldChar w:fldCharType="end"/>
-      </w:r>
-      <w:r>
-        <w:t xml:space="preserve"> </w:t>
-      </w:r>
-    </w:p>
-    <w:p>
-      <w:r>
-        <w:t xml:space="preserve">The goal: to figure out what data structure would fit for making an inventory system for </w:t>
-      </w:r>
-      <w:r>
-        <w:t>Z</w:t>
-      </w:r>
-      <w:r>
-        <w:t>orkish adventure.</w:t>
+        <w:drawing>
+          <wp:inline distT="0" distB="0" distL="0" distR="0" wp14:anchorId="43B8B381" wp14:editId="3B902811">
+            <wp:extent cx="5731510" cy="5924550"/>
+            <wp:effectExtent l="0" t="0" r="2540" b="0"/>
+            <wp:docPr id="1" name="Picture 1"/>
+            <wp:cNvGraphicFramePr>
+              <a:graphicFrameLocks xmlns:a="http://schemas.openxmlformats.org/drawingml/2006/main" noChangeAspect="1"/>
+            </wp:cNvGraphicFramePr>
+            <a:graphic xmlns:a="http://schemas.openxmlformats.org/drawingml/2006/main">
+              <a:graphicData uri="http://schemas.openxmlformats.org/drawingml/2006/picture">
+                <pic:pic xmlns:pic="http://schemas.openxmlformats.org/drawingml/2006/picture">
+                  <pic:nvPicPr>
+                    <pic:cNvPr id="0" name="Picture 1"/>
+                    <pic:cNvPicPr>
+                      <a:picLocks noChangeAspect="1" noChangeArrowheads="1"/>
+                    </pic:cNvPicPr>
+                  </pic:nvPicPr>
+                  <pic:blipFill>
+                    <a:blip r:embed="rId7">
+                      <a:extLst>
+                        <a:ext uri="{28A0092B-C50C-407E-A947-70E740481C1C}">
+                          <a14:useLocalDpi xmlns:a14="http://schemas.microsoft.com/office/drawing/2010/main" val="0"/>
+                        </a:ext>
+                      </a:extLst>
+                    </a:blip>
+                    <a:srcRect/>
+                    <a:stretch>
+                      <a:fillRect/>
+                    </a:stretch>
+                  </pic:blipFill>
+                  <pic:spPr bwMode="auto">
+                    <a:xfrm>
+                      <a:off x="0" y="0"/>
+                      <a:ext cx="5731510" cy="5924550"/>
+                    </a:xfrm>
+                    <a:prstGeom prst="rect">
+                      <a:avLst/>
+                    </a:prstGeom>
+                    <a:noFill/>
+                    <a:ln>
+                      <a:noFill/>
+                    </a:ln>
+                  </pic:spPr>
+                </pic:pic>
+              </a:graphicData>
+            </a:graphic>
+          </wp:inline>
+        </w:drawing>
       </w:r>
     </w:p>
     <w:p>
@@ -104,7 +153,71 @@
         </w:numPr>
       </w:pPr>
       <w:r>
+        <w:t>Stretch features</w:t>
+      </w:r>
+    </w:p>
+    <w:p>
+      <w:pPr>
+        <w:pStyle w:val="ListParagraph"/>
+        <w:numPr>
+          <w:ilvl w:val="1"/>
+          <w:numId w:val="1"/>
+        </w:numPr>
+      </w:pPr>
+      <w:r>
         <w:t>Auto sorting</w:t>
+      </w:r>
+    </w:p>
+    <w:p>
+      <w:pPr>
+        <w:pStyle w:val="ListParagraph"/>
+        <w:numPr>
+          <w:ilvl w:val="1"/>
+          <w:numId w:val="1"/>
+        </w:numPr>
+      </w:pPr>
+      <w:r>
+        <w:t>Static inventory</w:t>
+      </w:r>
+      <w:r>
+        <w:t>?</w:t>
+      </w:r>
+    </w:p>
+    <w:p>
+      <w:r>
+        <w:lastRenderedPageBreak/>
+        <w:t>E</w:t>
+      </w:r>
+      <w:r>
+        <w:t xml:space="preserve">xpectations: </w:t>
+      </w:r>
+      <w:r>
+        <w:t>Will be using a</w:t>
+      </w:r>
+      <w:r>
+        <w:t xml:space="preserve">n array for this. </w:t>
+      </w:r>
+      <w:r>
+        <w:t>It’s as easy as going to the indexed slot and get the item out</w:t>
+      </w:r>
+    </w:p>
+    <w:p>
+      <w:r>
+        <w:t xml:space="preserve">There are </w:t>
+      </w:r>
+      <w:r>
+        <w:t>a few</w:t>
+      </w:r>
+      <w:r>
+        <w:t xml:space="preserve"> containers</w:t>
+      </w:r>
+      <w:r>
+        <w:t xml:space="preserve"> that can be used to create the inventory system</w:t>
+      </w:r>
+    </w:p>
+    <w:p>
+      <w:r>
+        <w:t>Array:</w:t>
       </w:r>
     </w:p>
     <w:p>
@@ -116,53 +229,72 @@
         </w:numPr>
       </w:pPr>
       <w:r>
-        <w:t>Static inventory</w:t>
-      </w:r>
-      <w:r>
-        <w:t>?</w:t>
-      </w:r>
-    </w:p>
-    <w:p>
-      <w:r>
-        <w:t>E</w:t>
-      </w:r>
-      <w:r>
-        <w:t xml:space="preserve">xpectations: </w:t>
-      </w:r>
-      <w:r>
-        <w:t>Will be using a</w:t>
-      </w:r>
-      <w:r>
-        <w:t xml:space="preserve">n array for this. </w:t>
-      </w:r>
-      <w:proofErr w:type="gramStart"/>
-      <w:r>
-        <w:t>It’s</w:t>
-      </w:r>
-      <w:proofErr w:type="gramEnd"/>
-      <w:r>
-        <w:t xml:space="preserve"> as easy as going to the indexed slot and get the item out</w:t>
-      </w:r>
-    </w:p>
-    <w:p>
-      <w:r>
-        <w:t>There are 3 classes of containers</w:t>
-      </w:r>
-    </w:p>
-    <w:p>
-      <w:r>
-        <w:t>Sequence containers</w:t>
-      </w:r>
-    </w:p>
-    <w:p>
-      <w:r>
-        <w:t>Associative containers</w:t>
-      </w:r>
-    </w:p>
-    <w:p>
-      <w:r>
-        <w:t>Unordered associative containers</w:t>
-      </w:r>
+        <w:t>Has</w:t>
+      </w:r>
+      <w:r>
+        <w:t xml:space="preserve"> fixed size</w:t>
+      </w:r>
+      <w:r>
+        <w:t>, changing size requires creating a new array with new size then copy old contents over</w:t>
+      </w:r>
+    </w:p>
+    <w:p>
+      <w:pPr>
+        <w:pStyle w:val="ListParagraph"/>
+        <w:numPr>
+          <w:ilvl w:val="0"/>
+          <w:numId w:val="1"/>
+        </w:numPr>
+      </w:pPr>
+      <w:r>
+        <w:t>Access to any element is O(1)</w:t>
+      </w:r>
+    </w:p>
+    <w:p>
+      <w:r>
+        <w:t>List:</w:t>
+      </w:r>
+    </w:p>
+    <w:p>
+      <w:pPr>
+        <w:pStyle w:val="ListParagraph"/>
+        <w:numPr>
+          <w:ilvl w:val="0"/>
+          <w:numId w:val="1"/>
+        </w:numPr>
+      </w:pPr>
+      <w:r>
+        <w:t>Dynamic growth</w:t>
+      </w:r>
+    </w:p>
+    <w:p>
+      <w:pPr>
+        <w:pStyle w:val="ListParagraph"/>
+        <w:numPr>
+          <w:ilvl w:val="0"/>
+          <w:numId w:val="1"/>
+        </w:numPr>
+      </w:pPr>
+      <w:r>
+        <w:t>Access to any element except the first and last is O(n</w:t>
+      </w:r>
+      <w:r>
+        <w:t>)</w:t>
+      </w:r>
+    </w:p>
+    <w:p>
+      <w:r>
+        <w:t>Map:</w:t>
+      </w:r>
+    </w:p>
+    <w:p>
+      <w:pPr>
+        <w:pStyle w:val="ListParagraph"/>
+        <w:numPr>
+          <w:ilvl w:val="0"/>
+          <w:numId w:val="1"/>
+        </w:numPr>
+      </w:pPr>
     </w:p>
     <w:sectPr>
       <w:pgSz w:w="11906" w:h="16838"/>
@@ -191,7 +323,7 @@
         <w:rFonts w:ascii="Calibri" w:eastAsiaTheme="minorEastAsia" w:hAnsi="Calibri" w:cs="Calibri" w:hint="default"/>
       </w:rPr>
     </w:lvl>
-    <w:lvl w:ilvl="1" w:tplc="0C090003" w:tentative="1">
+    <w:lvl w:ilvl="1" w:tplc="0C090003">
       <w:start w:val="1"/>
       <w:numFmt w:val="bullet"/>
       <w:lvlText w:val="o"/>

</xml_diff>

<commit_message>
UPDATE #9.5.0: - Expanded on the specs - Listed advantages and disadvantages of the containers - Made decision on using map - Added more learning resources
</commit_message>
<xml_diff>
--- a/09 - Spike - Game Data Structures/Task_09_report.docx
+++ b/09 - Spike - Game Data Structures/Task_09_report.docx
@@ -3,6 +3,547 @@
 <w:document xmlns:wpc="http://schemas.microsoft.com/office/word/2010/wordprocessingCanvas" xmlns:cx="http://schemas.microsoft.com/office/drawing/2014/chartex" xmlns:cx1="http://schemas.microsoft.com/office/drawing/2015/9/8/chartex" xmlns:cx2="http://schemas.microsoft.com/office/drawing/2015/10/21/chartex" xmlns:cx3="http://schemas.microsoft.com/office/drawing/2016/5/9/chartex" xmlns:cx4="http://schemas.microsoft.com/office/drawing/2016/5/10/chartex" xmlns:cx5="http://schemas.microsoft.com/office/drawing/2016/5/11/chartex" xmlns:cx6="http://schemas.microsoft.com/office/drawing/2016/5/12/chartex" xmlns:cx7="http://schemas.microsoft.com/office/drawing/2016/5/13/chartex" xmlns:cx8="http://schemas.microsoft.com/office/drawing/2016/5/14/chartex" xmlns:mc="http://schemas.openxmlformats.org/markup-compatibility/2006" xmlns:aink="http://schemas.microsoft.com/office/drawing/2016/ink" xmlns:am3d="http://schemas.microsoft.com/office/drawing/2017/model3d" xmlns:o="urn:schemas-microsoft-com:office:office" xmlns:r="http://schemas.openxmlformats.org/officeDocument/2006/relationships" xmlns:m="http://schemas.openxmlformats.org/officeDocument/2006/math" xmlns:v="urn:schemas-microsoft-com:vml" xmlns:wp14="http://schemas.microsoft.com/office/word/2010/wordprocessingDrawing" xmlns:wp="http://schemas.openxmlformats.org/drawingml/2006/wordprocessingDrawing" xmlns:w10="urn:schemas-microsoft-com:office:word" xmlns:w="http://schemas.openxmlformats.org/wordprocessingml/2006/main" xmlns:w14="http://schemas.microsoft.com/office/word/2010/wordml" xmlns:w15="http://schemas.microsoft.com/office/word/2012/wordml" xmlns:w16cex="http://schemas.microsoft.com/office/word/2018/wordml/cex" xmlns:w16cid="http://schemas.microsoft.com/office/word/2016/wordml/cid" xmlns:w16="http://schemas.microsoft.com/office/word/2018/wordml" xmlns:w16se="http://schemas.microsoft.com/office/word/2015/wordml/symex" xmlns:wpg="http://schemas.microsoft.com/office/word/2010/wordprocessingGroup" xmlns:wpi="http://schemas.microsoft.com/office/word/2010/wordprocessingInk" xmlns:wne="http://schemas.microsoft.com/office/word/2006/wordml" xmlns:wps="http://schemas.microsoft.com/office/word/2010/wordprocessingShape" mc:Ignorable="w14 w15 w16se w16cid w16 w16cex wp14">
   <w:body>
     <w:p>
+      <w:pPr>
+        <w:jc w:val="both"/>
+      </w:pPr>
+    </w:p>
+    <w:p>
+      <w:pPr>
+        <w:jc w:val="both"/>
+      </w:pPr>
+      <w:r>
+        <w:t>Task</w:t>
+      </w:r>
+      <w:r>
+        <w:t xml:space="preserve"> goal: to figure out what data structure would fit for making an inventory system for </w:t>
+      </w:r>
+      <w:proofErr w:type="spellStart"/>
+      <w:r>
+        <w:t>Z</w:t>
+      </w:r>
+      <w:r>
+        <w:t>orkish</w:t>
+      </w:r>
+      <w:proofErr w:type="spellEnd"/>
+      <w:r>
+        <w:t xml:space="preserve"> adventure.</w:t>
+      </w:r>
+    </w:p>
+    <w:p>
+      <w:pPr>
+        <w:spacing w:after="0"/>
+        <w:jc w:val="both"/>
+      </w:pPr>
+      <w:r>
+        <w:t xml:space="preserve">The current design of </w:t>
+      </w:r>
+      <w:r>
+        <w:t xml:space="preserve">the inventory </w:t>
+      </w:r>
+      <w:r>
+        <w:t xml:space="preserve">system </w:t>
+      </w:r>
+      <w:r>
+        <w:t xml:space="preserve">in </w:t>
+      </w:r>
+      <w:proofErr w:type="spellStart"/>
+      <w:r>
+        <w:t>Zorkish</w:t>
+      </w:r>
+      <w:proofErr w:type="spellEnd"/>
+      <w:r>
+        <w:t xml:space="preserve"> </w:t>
+      </w:r>
+      <w:r>
+        <w:t>A</w:t>
+      </w:r>
+      <w:r>
+        <w:t>dventure</w:t>
+      </w:r>
+      <w:r>
+        <w:t>:</w:t>
+      </w:r>
+    </w:p>
+    <w:p>
+      <w:pPr>
+        <w:pStyle w:val="ListParagraph"/>
+        <w:numPr>
+          <w:ilvl w:val="0"/>
+          <w:numId w:val="1"/>
+        </w:numPr>
+        <w:jc w:val="both"/>
+      </w:pPr>
+      <w:r>
+        <w:t xml:space="preserve">Currently the game spec doesn’t </w:t>
+      </w:r>
+      <w:r>
+        <w:t>have</w:t>
+      </w:r>
+      <w:r>
+        <w:t xml:space="preserve"> a list of items the game will be having when playing, </w:t>
+      </w:r>
+      <w:r>
+        <w:t>so the size of the container will need to be adaptable</w:t>
+      </w:r>
+    </w:p>
+    <w:p>
+      <w:pPr>
+        <w:pStyle w:val="ListParagraph"/>
+        <w:numPr>
+          <w:ilvl w:val="0"/>
+          <w:numId w:val="1"/>
+        </w:numPr>
+        <w:jc w:val="both"/>
+      </w:pPr>
+      <w:r>
+        <w:t>As</w:t>
+      </w:r>
+      <w:r>
+        <w:t xml:space="preserve"> the item count increases, </w:t>
+      </w:r>
+      <w:r>
+        <w:t xml:space="preserve">because the game is text based, </w:t>
+      </w:r>
+      <w:r>
+        <w:t>there will be a need for sorting</w:t>
+      </w:r>
+      <w:r>
+        <w:t xml:space="preserve"> alphabetically to make things easier to find</w:t>
+      </w:r>
+    </w:p>
+    <w:p>
+      <w:pPr>
+        <w:pStyle w:val="ListParagraph"/>
+        <w:numPr>
+          <w:ilvl w:val="0"/>
+          <w:numId w:val="1"/>
+        </w:numPr>
+        <w:jc w:val="both"/>
+      </w:pPr>
+      <w:r>
+        <w:t xml:space="preserve">There’s currently no need for items to be inserted in a specific </w:t>
+      </w:r>
+      <w:r>
+        <w:t>“slot”</w:t>
+      </w:r>
+      <w:r>
+        <w:t xml:space="preserve"> of the </w:t>
+      </w:r>
+      <w:r>
+        <w:t>inventory</w:t>
+      </w:r>
+    </w:p>
+    <w:p>
+      <w:pPr>
+        <w:pStyle w:val="ListParagraph"/>
+        <w:numPr>
+          <w:ilvl w:val="0"/>
+          <w:numId w:val="1"/>
+        </w:numPr>
+        <w:jc w:val="both"/>
+      </w:pPr>
+      <w:r>
+        <w:t>The game will need to know what item the player wants to get, and which slot in the inventory it needs to search to get that item</w:t>
+      </w:r>
+    </w:p>
+    <w:p>
+      <w:pPr>
+        <w:jc w:val="both"/>
+      </w:pPr>
+      <w:r>
+        <w:t>E</w:t>
+      </w:r>
+      <w:r>
+        <w:t xml:space="preserve">xpectations: </w:t>
+      </w:r>
+      <w:r>
+        <w:t>Will be using a</w:t>
+      </w:r>
+      <w:r>
+        <w:t xml:space="preserve">n array for this. </w:t>
+      </w:r>
+      <w:r>
+        <w:t>It’s as easy as going to the indexed slot and get the item out</w:t>
+      </w:r>
+    </w:p>
+    <w:p>
+      <w:pPr>
+        <w:jc w:val="both"/>
+      </w:pPr>
+      <w:r>
+        <w:t xml:space="preserve">There are </w:t>
+      </w:r>
+      <w:r>
+        <w:t>a few</w:t>
+      </w:r>
+      <w:r>
+        <w:t xml:space="preserve"> containers</w:t>
+      </w:r>
+      <w:r>
+        <w:t xml:space="preserve"> that can be used to create the inventory system</w:t>
+      </w:r>
+    </w:p>
+    <w:p>
+      <w:pPr>
+        <w:jc w:val="both"/>
+      </w:pPr>
+      <w:r>
+        <w:t xml:space="preserve">Based on the diagram provided </w:t>
+      </w:r>
+      <w:proofErr w:type="gramStart"/>
+      <w:r>
+        <w:t xml:space="preserve">above, </w:t>
+      </w:r>
+      <w:r>
+        <w:t>if</w:t>
+      </w:r>
+      <w:proofErr w:type="gramEnd"/>
+      <w:r>
+        <w:t xml:space="preserve"> we were to use:</w:t>
+      </w:r>
+    </w:p>
+    <w:p>
+      <w:pPr>
+        <w:spacing w:after="0"/>
+        <w:jc w:val="both"/>
+      </w:pPr>
+      <w:r>
+        <w:t>Array:</w:t>
+      </w:r>
+    </w:p>
+    <w:p>
+      <w:pPr>
+        <w:pStyle w:val="ListParagraph"/>
+        <w:numPr>
+          <w:ilvl w:val="0"/>
+          <w:numId w:val="1"/>
+        </w:numPr>
+        <w:spacing w:after="0"/>
+        <w:jc w:val="both"/>
+      </w:pPr>
+      <w:r>
+        <w:t xml:space="preserve">Advantage: </w:t>
+      </w:r>
+      <w:r>
+        <w:t>Access to any element is O(1)</w:t>
+      </w:r>
+      <w:r>
+        <w:t xml:space="preserve">. </w:t>
+      </w:r>
+      <w:r>
+        <w:t>To find the item, you need to know its inde</w:t>
+      </w:r>
+      <w:r>
+        <w:t>x</w:t>
+      </w:r>
+    </w:p>
+    <w:p>
+      <w:pPr>
+        <w:pStyle w:val="ListParagraph"/>
+        <w:numPr>
+          <w:ilvl w:val="0"/>
+          <w:numId w:val="1"/>
+        </w:numPr>
+        <w:spacing w:after="0"/>
+        <w:jc w:val="both"/>
+      </w:pPr>
+      <w:r>
+        <w:t xml:space="preserve">Disadvantage: </w:t>
+      </w:r>
+      <w:r>
+        <w:t>Has</w:t>
+      </w:r>
+      <w:r>
+        <w:t xml:space="preserve"> fixed size</w:t>
+      </w:r>
+      <w:r>
+        <w:t xml:space="preserve">, changing size </w:t>
+      </w:r>
+      <w:r>
+        <w:t xml:space="preserve">at runtime </w:t>
+      </w:r>
+      <w:r>
+        <w:t>requires creating a new array with new size then copy old contents over</w:t>
+      </w:r>
+      <w:r>
+        <w:t xml:space="preserve"> (operation is O(n))</w:t>
+      </w:r>
+      <w:r>
+        <w:t>. Things like inventory space upgrades will likely cost a lot of performance</w:t>
+      </w:r>
+      <w:r>
+        <w:t xml:space="preserve"> as item count increases</w:t>
+      </w:r>
+    </w:p>
+    <w:p>
+      <w:pPr>
+        <w:spacing w:after="0"/>
+        <w:jc w:val="both"/>
+      </w:pPr>
+      <w:r>
+        <w:t>List:</w:t>
+      </w:r>
+    </w:p>
+    <w:p>
+      <w:pPr>
+        <w:pStyle w:val="ListParagraph"/>
+        <w:numPr>
+          <w:ilvl w:val="0"/>
+          <w:numId w:val="1"/>
+        </w:numPr>
+        <w:spacing w:after="0"/>
+        <w:jc w:val="both"/>
+      </w:pPr>
+      <w:r>
+        <w:t xml:space="preserve">Advantage: </w:t>
+      </w:r>
+      <w:r>
+        <w:t>Dynamic growth</w:t>
+      </w:r>
+    </w:p>
+    <w:p>
+      <w:pPr>
+        <w:pStyle w:val="ListParagraph"/>
+        <w:numPr>
+          <w:ilvl w:val="0"/>
+          <w:numId w:val="1"/>
+        </w:numPr>
+        <w:spacing w:after="0"/>
+        <w:jc w:val="both"/>
+      </w:pPr>
+      <w:r>
+        <w:t xml:space="preserve">Disadvantage: </w:t>
+      </w:r>
+      <w:r>
+        <w:t>Access to any element except the first and last</w:t>
+      </w:r>
+      <w:r>
+        <w:t xml:space="preserve"> requires traversing through the entire container, operation</w:t>
+      </w:r>
+      <w:r>
+        <w:t xml:space="preserve"> is O(n</w:t>
+      </w:r>
+      <w:r>
+        <w:t>)</w:t>
+      </w:r>
+    </w:p>
+    <w:p>
+      <w:pPr>
+        <w:spacing w:after="0"/>
+        <w:jc w:val="both"/>
+      </w:pPr>
+      <w:r>
+        <w:t>Vector:</w:t>
+      </w:r>
+    </w:p>
+    <w:p>
+      <w:pPr>
+        <w:pStyle w:val="ListParagraph"/>
+        <w:numPr>
+          <w:ilvl w:val="0"/>
+          <w:numId w:val="1"/>
+        </w:numPr>
+        <w:spacing w:after="0"/>
+        <w:jc w:val="both"/>
+      </w:pPr>
+      <w:r>
+        <w:t xml:space="preserve">Advantage: </w:t>
+      </w:r>
+      <w:r>
+        <w:t>Is a</w:t>
+      </w:r>
+      <w:r>
+        <w:t xml:space="preserve"> combination of array and list, able to access via index and can resize </w:t>
+      </w:r>
+      <w:r>
+        <w:t>at runtime if need to, can contain any type of object</w:t>
+      </w:r>
+      <w:r>
+        <w:t xml:space="preserve"> (suggests can be sorted by item type)</w:t>
+      </w:r>
+      <w:r>
+        <w:t>, and can also sort those objects using custom sorting policy</w:t>
+      </w:r>
+    </w:p>
+    <w:p>
+      <w:pPr>
+        <w:spacing w:after="0"/>
+        <w:jc w:val="both"/>
+      </w:pPr>
+      <w:r>
+        <w:t>Map:</w:t>
+      </w:r>
+    </w:p>
+    <w:p>
+      <w:pPr>
+        <w:pStyle w:val="ListParagraph"/>
+        <w:numPr>
+          <w:ilvl w:val="0"/>
+          <w:numId w:val="1"/>
+        </w:numPr>
+        <w:jc w:val="both"/>
+      </w:pPr>
+      <w:r>
+        <w:t>Advantage:</w:t>
+      </w:r>
+      <w:r>
+        <w:t xml:space="preserve"> Store element using key</w:t>
+      </w:r>
+      <w:r>
+        <w:t xml:space="preserve"> -</w:t>
+      </w:r>
+      <w:r>
+        <w:t xml:space="preserve"> value combination</w:t>
+      </w:r>
+      <w:r>
+        <w:t xml:space="preserve"> (</w:t>
+      </w:r>
+      <w:proofErr w:type="spellStart"/>
+      <w:r>
+        <w:t>ie</w:t>
+      </w:r>
+      <w:proofErr w:type="spellEnd"/>
+      <w:r>
+        <w:t>. “Item name” – item count)</w:t>
+      </w:r>
+      <w:r>
+        <w:t xml:space="preserve">. </w:t>
+      </w:r>
+      <w:r>
+        <w:t>Keys are also stored sorted, so the items will be sorted automatically on insert</w:t>
+      </w:r>
+    </w:p>
+    <w:p>
+      <w:pPr>
+        <w:pStyle w:val="ListParagraph"/>
+        <w:numPr>
+          <w:ilvl w:val="0"/>
+          <w:numId w:val="1"/>
+        </w:numPr>
+        <w:jc w:val="both"/>
+      </w:pPr>
+      <w:r>
+        <w:t xml:space="preserve">Disadvantage: Key has to be unique. </w:t>
+      </w:r>
+      <w:r>
+        <w:t>Therefore,</w:t>
+      </w:r>
+      <w:r>
+        <w:t xml:space="preserve"> y</w:t>
+      </w:r>
+      <w:r>
+        <w:t xml:space="preserve">ou </w:t>
+      </w:r>
+      <w:r>
+        <w:t xml:space="preserve">won’t be able to </w:t>
+      </w:r>
+      <w:r>
+        <w:t xml:space="preserve">sort items </w:t>
+      </w:r>
+      <w:r>
+        <w:t xml:space="preserve">by </w:t>
+      </w:r>
+      <w:r>
+        <w:t>item type</w:t>
+      </w:r>
+      <w:r>
+        <w:t>, or if you do try to, it would seem to be more complicated than using a vector (haven’t tried yet, this is only speculation)</w:t>
+      </w:r>
+    </w:p>
+    <w:p>
+      <w:pPr>
+        <w:jc w:val="both"/>
+      </w:pPr>
+      <w:r>
+        <w:t>W</w:t>
+      </w:r>
+      <w:r>
+        <w:t xml:space="preserve">e will be using a </w:t>
+      </w:r>
+      <w:r>
+        <w:t>map</w:t>
+      </w:r>
+      <w:r>
+        <w:t xml:space="preserve"> for this.</w:t>
+      </w:r>
+      <w:r>
+        <w:t xml:space="preserve"> Looking at this first glance</w:t>
+      </w:r>
+      <w:r>
+        <w:t xml:space="preserve">, </w:t>
+      </w:r>
+      <w:r>
+        <w:t>using a map doesn’t require having an item class since item name and item count can be key and value, respectively. Whereas</w:t>
+      </w:r>
+      <w:r>
+        <w:t xml:space="preserve"> </w:t>
+      </w:r>
+      <w:r>
+        <w:t xml:space="preserve">using </w:t>
+      </w:r>
+      <w:r>
+        <w:t xml:space="preserve">a vector, </w:t>
+      </w:r>
+      <w:r>
+        <w:t>there needs to be a</w:t>
+      </w:r>
+      <w:r>
+        <w:t xml:space="preserve"> class </w:t>
+      </w:r>
+      <w:r>
+        <w:t xml:space="preserve">with a </w:t>
+      </w:r>
+      <w:r>
+        <w:t>name and item count</w:t>
+      </w:r>
+      <w:r>
+        <w:t xml:space="preserve"> variable.</w:t>
+      </w:r>
+      <w:r>
+        <w:t xml:space="preserve"> </w:t>
+      </w:r>
+      <w:r>
+        <w:t>Even though sorting by item type doesn’t seem to be viable using it, if we were to have 50 items displayed in the inventory, it</w:t>
+      </w:r>
+      <w:r>
+        <w:t xml:space="preserve"> would be</w:t>
+      </w:r>
+      <w:r>
+        <w:t xml:space="preserve"> better to see them listed alphabetically anyway</w:t>
+      </w:r>
+      <w:r>
+        <w:t>.</w:t>
+      </w:r>
+    </w:p>
+    <w:p>
+      <w:pPr>
+        <w:jc w:val="both"/>
+      </w:pPr>
+      <w:r>
+        <w:t>Main links that helped a lot</w:t>
+      </w:r>
+    </w:p>
+    <w:p>
+      <w:pPr>
+        <w:pStyle w:val="ListParagraph"/>
+        <w:numPr>
+          <w:ilvl w:val="0"/>
+          <w:numId w:val="2"/>
+        </w:numPr>
+        <w:spacing w:after="0"/>
+        <w:ind w:left="567"/>
+        <w:jc w:val="both"/>
+      </w:pPr>
+      <w:r>
+        <w:lastRenderedPageBreak/>
+        <w:t>Everything one needs to know about all the available containers in C++</w:t>
+      </w:r>
+    </w:p>
+    <w:p>
+      <w:pPr>
+        <w:ind w:left="567"/>
+        <w:jc w:val="both"/>
+      </w:pPr>
       <w:hyperlink r:id="rId5" w:history="1">
         <w:r>
           <w:rPr>
@@ -13,37 +554,136 @@
       </w:hyperlink>
     </w:p>
     <w:p>
+      <w:pPr>
+        <w:pStyle w:val="ListParagraph"/>
+        <w:numPr>
+          <w:ilvl w:val="0"/>
+          <w:numId w:val="2"/>
+        </w:numPr>
+        <w:spacing w:after="0"/>
+        <w:ind w:left="567"/>
+        <w:jc w:val="both"/>
+      </w:pPr>
+      <w:r>
+        <w:t>A general rule of thumb for choosing the right container</w:t>
+      </w:r>
+    </w:p>
+    <w:p>
+      <w:pPr>
+        <w:ind w:left="567"/>
+        <w:jc w:val="both"/>
+      </w:pPr>
       <w:hyperlink r:id="rId6" w:history="1">
         <w:r>
           <w:rPr>
             <w:rStyle w:val="Hyperlink"/>
           </w:rPr>
-          <w:t>https://stackoverflow.com/questions/471432/in-which-scenario-do-i-use-a-particular-stl-container</w:t>
+          <w:t>https://embeddedartistry.com/blog/20</w:t>
+        </w:r>
+        <w:r>
+          <w:rPr>
+            <w:rStyle w:val="Hyperlink"/>
+          </w:rPr>
+          <w:t>1</w:t>
+        </w:r>
+        <w:r>
+          <w:rPr>
+            <w:rStyle w:val="Hyperlink"/>
+          </w:rPr>
+          <w:t>7/08/23/choosing-the-right-stl-container-general-rules-of-thumb/</w:t>
         </w:r>
       </w:hyperlink>
-    </w:p>
-    <w:p>
-      <w:r>
-        <w:t xml:space="preserve">The goal: to figure out what data structure would fit for making an inventory system for </w:t>
-      </w:r>
-      <w:r>
-        <w:t>Z</w:t>
-      </w:r>
-      <w:r>
-        <w:t>orkish adventure.</w:t>
-      </w:r>
-    </w:p>
-    <w:p>
-      <w:pPr>
+      <w:r>
+        <w:t xml:space="preserve"> </w:t>
+      </w:r>
+    </w:p>
+    <w:p>
+      <w:pPr>
+        <w:pStyle w:val="ListParagraph"/>
+        <w:numPr>
+          <w:ilvl w:val="0"/>
+          <w:numId w:val="2"/>
+        </w:numPr>
         <w:spacing w:after="0"/>
+        <w:ind w:left="567"/>
+        <w:jc w:val="both"/>
+      </w:pPr>
+      <w:r>
+        <w:t>A flow diagram to further help with choosing the right container</w:t>
+      </w:r>
+    </w:p>
+    <w:p>
+      <w:pPr>
+        <w:ind w:left="567"/>
+        <w:jc w:val="both"/>
+        <w:rPr>
+          <w:rStyle w:val="Hyperlink"/>
+        </w:rPr>
+      </w:pPr>
+      <w:hyperlink r:id="rId7" w:history="1">
+        <w:r>
+          <w:rPr>
+            <w:rStyle w:val="Hyperlink"/>
+          </w:rPr>
+          <w:t>https://stackoverflow.com/questions/471432/in-which-</w:t>
+        </w:r>
+        <w:r>
+          <w:rPr>
+            <w:rStyle w:val="Hyperlink"/>
+          </w:rPr>
+          <w:t>s</w:t>
+        </w:r>
+        <w:r>
+          <w:rPr>
+            <w:rStyle w:val="Hyperlink"/>
+          </w:rPr>
+          <w:t>cenario-do-i-use-a-particular-stl-container</w:t>
+        </w:r>
+      </w:hyperlink>
+    </w:p>
+    <w:p>
+      <w:pPr>
+        <w:pStyle w:val="ListParagraph"/>
+        <w:numPr>
+          <w:ilvl w:val="0"/>
+          <w:numId w:val="2"/>
+        </w:numPr>
+        <w:spacing w:after="0"/>
+        <w:ind w:left="567"/>
+        <w:jc w:val="both"/>
+      </w:pPr>
+      <w:r>
+        <w:t>More about maps - the container we’ll be using in this report</w:t>
+      </w:r>
+    </w:p>
+    <w:p>
+      <w:pPr>
+        <w:ind w:left="567"/>
+        <w:jc w:val="both"/>
+      </w:pPr>
+      <w:hyperlink r:id="rId8" w:history="1">
+        <w:r>
+          <w:rPr>
+            <w:rStyle w:val="Hyperlink"/>
+          </w:rPr>
+          <w:t>https://youtu.be/nPSDR5nZzHA</w:t>
+        </w:r>
+      </w:hyperlink>
+      <w:r>
+        <w:t xml:space="preserve"> </w:t>
+      </w:r>
+    </w:p>
+    <w:p>
+      <w:pPr>
+        <w:jc w:val="center"/>
       </w:pPr>
       <w:r>
         <w:rPr>
           <w:noProof/>
         </w:rPr>
         <w:drawing>
-          <wp:inline distT="0" distB="0" distL="0" distR="0" wp14:anchorId="43B8B381" wp14:editId="3B902811">
-            <wp:extent cx="5731510" cy="5924550"/>
+          <wp:inline distT="0" distB="0" distL="0" distR="0" wp14:anchorId="217BF617" wp14:editId="22A77671">
+            <wp:extent cx="5445856" cy="5629275"/>
             <wp:effectExtent l="0" t="0" r="2540" b="0"/>
             <wp:docPr id="1" name="Picture 1"/>
             <wp:cNvGraphicFramePr>
@@ -59,7 +699,7 @@
                     </pic:cNvPicPr>
                   </pic:nvPicPr>
                   <pic:blipFill>
-                    <a:blip r:embed="rId7">
+                    <a:blip r:embed="rId9">
                       <a:extLst>
                         <a:ext uri="{28A0092B-C50C-407E-A947-70E740481C1C}">
                           <a14:useLocalDpi xmlns:a14="http://schemas.microsoft.com/office/drawing/2010/main" val="0"/>
@@ -74,7 +714,7 @@
                   <pic:spPr bwMode="auto">
                     <a:xfrm>
                       <a:off x="0" y="0"/>
-                      <a:ext cx="5731510" cy="5924550"/>
+                      <a:ext cx="5465092" cy="5649159"/>
                     </a:xfrm>
                     <a:prstGeom prst="rect">
                       <a:avLst/>
@@ -90,211 +730,6 @@
           </wp:inline>
         </w:drawing>
       </w:r>
-    </w:p>
-    <w:p>
-      <w:pPr>
-        <w:spacing w:after="0"/>
-      </w:pPr>
-      <w:r>
-        <w:t xml:space="preserve">What a Zorkish adventure </w:t>
-      </w:r>
-      <w:r>
-        <w:t>inventory</w:t>
-      </w:r>
-      <w:r>
-        <w:t xml:space="preserve"> should be able to do</w:t>
-      </w:r>
-      <w:r>
-        <w:t>:</w:t>
-      </w:r>
-    </w:p>
-    <w:p>
-      <w:pPr>
-        <w:pStyle w:val="ListParagraph"/>
-        <w:numPr>
-          <w:ilvl w:val="0"/>
-          <w:numId w:val="1"/>
-        </w:numPr>
-      </w:pPr>
-      <w:r>
-        <w:t>Store</w:t>
-      </w:r>
-    </w:p>
-    <w:p>
-      <w:pPr>
-        <w:pStyle w:val="ListParagraph"/>
-        <w:numPr>
-          <w:ilvl w:val="0"/>
-          <w:numId w:val="1"/>
-        </w:numPr>
-      </w:pPr>
-      <w:r>
-        <w:t>Search/Display</w:t>
-      </w:r>
-    </w:p>
-    <w:p>
-      <w:pPr>
-        <w:pStyle w:val="ListParagraph"/>
-        <w:numPr>
-          <w:ilvl w:val="0"/>
-          <w:numId w:val="1"/>
-        </w:numPr>
-      </w:pPr>
-      <w:r>
-        <w:t>Search/Remove</w:t>
-      </w:r>
-    </w:p>
-    <w:p>
-      <w:pPr>
-        <w:pStyle w:val="ListParagraph"/>
-        <w:numPr>
-          <w:ilvl w:val="0"/>
-          <w:numId w:val="1"/>
-        </w:numPr>
-      </w:pPr>
-      <w:r>
-        <w:t>Stretch features</w:t>
-      </w:r>
-    </w:p>
-    <w:p>
-      <w:pPr>
-        <w:pStyle w:val="ListParagraph"/>
-        <w:numPr>
-          <w:ilvl w:val="1"/>
-          <w:numId w:val="1"/>
-        </w:numPr>
-      </w:pPr>
-      <w:r>
-        <w:t>Auto sorting</w:t>
-      </w:r>
-    </w:p>
-    <w:p>
-      <w:pPr>
-        <w:pStyle w:val="ListParagraph"/>
-        <w:numPr>
-          <w:ilvl w:val="1"/>
-          <w:numId w:val="1"/>
-        </w:numPr>
-      </w:pPr>
-      <w:r>
-        <w:t>Static inventory</w:t>
-      </w:r>
-      <w:r>
-        <w:t>?</w:t>
-      </w:r>
-    </w:p>
-    <w:p>
-      <w:r>
-        <w:lastRenderedPageBreak/>
-        <w:t>E</w:t>
-      </w:r>
-      <w:r>
-        <w:t xml:space="preserve">xpectations: </w:t>
-      </w:r>
-      <w:r>
-        <w:t>Will be using a</w:t>
-      </w:r>
-      <w:r>
-        <w:t xml:space="preserve">n array for this. </w:t>
-      </w:r>
-      <w:r>
-        <w:t>It’s as easy as going to the indexed slot and get the item out</w:t>
-      </w:r>
-    </w:p>
-    <w:p>
-      <w:r>
-        <w:t xml:space="preserve">There are </w:t>
-      </w:r>
-      <w:r>
-        <w:t>a few</w:t>
-      </w:r>
-      <w:r>
-        <w:t xml:space="preserve"> containers</w:t>
-      </w:r>
-      <w:r>
-        <w:t xml:space="preserve"> that can be used to create the inventory system</w:t>
-      </w:r>
-    </w:p>
-    <w:p>
-      <w:r>
-        <w:t>Array:</w:t>
-      </w:r>
-    </w:p>
-    <w:p>
-      <w:pPr>
-        <w:pStyle w:val="ListParagraph"/>
-        <w:numPr>
-          <w:ilvl w:val="0"/>
-          <w:numId w:val="1"/>
-        </w:numPr>
-      </w:pPr>
-      <w:r>
-        <w:t>Has</w:t>
-      </w:r>
-      <w:r>
-        <w:t xml:space="preserve"> fixed size</w:t>
-      </w:r>
-      <w:r>
-        <w:t>, changing size requires creating a new array with new size then copy old contents over</w:t>
-      </w:r>
-    </w:p>
-    <w:p>
-      <w:pPr>
-        <w:pStyle w:val="ListParagraph"/>
-        <w:numPr>
-          <w:ilvl w:val="0"/>
-          <w:numId w:val="1"/>
-        </w:numPr>
-      </w:pPr>
-      <w:r>
-        <w:t>Access to any element is O(1)</w:t>
-      </w:r>
-    </w:p>
-    <w:p>
-      <w:r>
-        <w:t>List:</w:t>
-      </w:r>
-    </w:p>
-    <w:p>
-      <w:pPr>
-        <w:pStyle w:val="ListParagraph"/>
-        <w:numPr>
-          <w:ilvl w:val="0"/>
-          <w:numId w:val="1"/>
-        </w:numPr>
-      </w:pPr>
-      <w:r>
-        <w:t>Dynamic growth</w:t>
-      </w:r>
-    </w:p>
-    <w:p>
-      <w:pPr>
-        <w:pStyle w:val="ListParagraph"/>
-        <w:numPr>
-          <w:ilvl w:val="0"/>
-          <w:numId w:val="1"/>
-        </w:numPr>
-      </w:pPr>
-      <w:r>
-        <w:t>Access to any element except the first and last is O(n</w:t>
-      </w:r>
-      <w:r>
-        <w:t>)</w:t>
-      </w:r>
-    </w:p>
-    <w:p>
-      <w:r>
-        <w:t>Map:</w:t>
-      </w:r>
-    </w:p>
-    <w:p>
-      <w:pPr>
-        <w:pStyle w:val="ListParagraph"/>
-        <w:numPr>
-          <w:ilvl w:val="0"/>
-          <w:numId w:val="1"/>
-        </w:numPr>
-      </w:pPr>
     </w:p>
     <w:sectPr>
       <w:pgSz w:w="11906" w:h="16838"/>
@@ -420,8 +855,100 @@
       </w:rPr>
     </w:lvl>
   </w:abstractNum>
+  <w:abstractNum w:abstractNumId="1" w15:restartNumberingAfterBreak="0">
+    <w:nsid w:val="5A996049"/>
+    <w:multiLevelType w:val="hybridMultilevel"/>
+    <w:tmpl w:val="AF7A5D12"/>
+    <w:lvl w:ilvl="0" w:tplc="0C09000F">
+      <w:start w:val="1"/>
+      <w:numFmt w:val="decimal"/>
+      <w:lvlText w:val="%1."/>
+      <w:lvlJc w:val="left"/>
+      <w:pPr>
+        <w:ind w:left="720" w:hanging="360"/>
+      </w:pPr>
+      <w:rPr>
+        <w:rFonts w:hint="default"/>
+      </w:rPr>
+    </w:lvl>
+    <w:lvl w:ilvl="1" w:tplc="0C090019" w:tentative="1">
+      <w:start w:val="1"/>
+      <w:numFmt w:val="lowerLetter"/>
+      <w:lvlText w:val="%2."/>
+      <w:lvlJc w:val="left"/>
+      <w:pPr>
+        <w:ind w:left="1440" w:hanging="360"/>
+      </w:pPr>
+    </w:lvl>
+    <w:lvl w:ilvl="2" w:tplc="0C09001B" w:tentative="1">
+      <w:start w:val="1"/>
+      <w:numFmt w:val="lowerRoman"/>
+      <w:lvlText w:val="%3."/>
+      <w:lvlJc w:val="right"/>
+      <w:pPr>
+        <w:ind w:left="2160" w:hanging="180"/>
+      </w:pPr>
+    </w:lvl>
+    <w:lvl w:ilvl="3" w:tplc="0C09000F" w:tentative="1">
+      <w:start w:val="1"/>
+      <w:numFmt w:val="decimal"/>
+      <w:lvlText w:val="%4."/>
+      <w:lvlJc w:val="left"/>
+      <w:pPr>
+        <w:ind w:left="2880" w:hanging="360"/>
+      </w:pPr>
+    </w:lvl>
+    <w:lvl w:ilvl="4" w:tplc="0C090019" w:tentative="1">
+      <w:start w:val="1"/>
+      <w:numFmt w:val="lowerLetter"/>
+      <w:lvlText w:val="%5."/>
+      <w:lvlJc w:val="left"/>
+      <w:pPr>
+        <w:ind w:left="3600" w:hanging="360"/>
+      </w:pPr>
+    </w:lvl>
+    <w:lvl w:ilvl="5" w:tplc="0C09001B" w:tentative="1">
+      <w:start w:val="1"/>
+      <w:numFmt w:val="lowerRoman"/>
+      <w:lvlText w:val="%6."/>
+      <w:lvlJc w:val="right"/>
+      <w:pPr>
+        <w:ind w:left="4320" w:hanging="180"/>
+      </w:pPr>
+    </w:lvl>
+    <w:lvl w:ilvl="6" w:tplc="0C09000F" w:tentative="1">
+      <w:start w:val="1"/>
+      <w:numFmt w:val="decimal"/>
+      <w:lvlText w:val="%7."/>
+      <w:lvlJc w:val="left"/>
+      <w:pPr>
+        <w:ind w:left="5040" w:hanging="360"/>
+      </w:pPr>
+    </w:lvl>
+    <w:lvl w:ilvl="7" w:tplc="0C090019" w:tentative="1">
+      <w:start w:val="1"/>
+      <w:numFmt w:val="lowerLetter"/>
+      <w:lvlText w:val="%8."/>
+      <w:lvlJc w:val="left"/>
+      <w:pPr>
+        <w:ind w:left="5760" w:hanging="360"/>
+      </w:pPr>
+    </w:lvl>
+    <w:lvl w:ilvl="8" w:tplc="0C09001B" w:tentative="1">
+      <w:start w:val="1"/>
+      <w:numFmt w:val="lowerRoman"/>
+      <w:lvlText w:val="%9."/>
+      <w:lvlJc w:val="right"/>
+      <w:pPr>
+        <w:ind w:left="6480" w:hanging="180"/>
+      </w:pPr>
+    </w:lvl>
+  </w:abstractNum>
   <w:num w:numId="1">
     <w:abstractNumId w:val="0"/>
+  </w:num>
+  <w:num w:numId="2">
+    <w:abstractNumId w:val="1"/>
   </w:num>
 </w:numbering>
 </file>
@@ -996,6 +1523,18 @@
       <w:contextualSpacing/>
     </w:pPr>
   </w:style>
+  <w:style w:type="character" w:styleId="FollowedHyperlink">
+    <w:name w:val="FollowedHyperlink"/>
+    <w:basedOn w:val="DefaultParagraphFont"/>
+    <w:uiPriority w:val="99"/>
+    <w:semiHidden/>
+    <w:unhideWhenUsed/>
+    <w:rsid w:val="00B3760A"/>
+    <w:rPr>
+      <w:color w:val="954F72" w:themeColor="followedHyperlink"/>
+      <w:u w:val="single"/>
+    </w:rPr>
+  </w:style>
 </w:styles>
 </file>
 

</xml_diff>

<commit_message>
UPDATE #9.6.0: Found a better way to explain why using a map is better than a vector
</commit_message>
<xml_diff>
--- a/09 - Spike - Game Data Structures/Task_09_report.docx
+++ b/09 - Spike - Game Data Structures/Task_09_report.docx
@@ -4,29 +4,118 @@
   <w:body>
     <w:p>
       <w:pPr>
-        <w:jc w:val="both"/>
-      </w:pPr>
-    </w:p>
-    <w:p>
-      <w:pPr>
-        <w:jc w:val="both"/>
-      </w:pPr>
-      <w:r>
+        <w:spacing w:after="0" w:line="240" w:lineRule="auto"/>
+        <w:jc w:val="both"/>
+        <w:rPr>
+          <w:rFonts w:eastAsia="MS Mincho" w:cstheme="minorHAnsi"/>
+          <w:b/>
+          <w:color w:val="000000" w:themeColor="text1"/>
+          <w:szCs w:val="24"/>
+        </w:rPr>
+      </w:pPr>
+      <w:r>
+        <w:rPr>
+          <w:rFonts w:eastAsia="MS Mincho" w:cstheme="minorHAnsi"/>
+          <w:b/>
+          <w:color w:val="000000" w:themeColor="text1"/>
+          <w:sz w:val="28"/>
+          <w:szCs w:val="24"/>
+        </w:rPr>
+        <w:t>Report</w:t>
+      </w:r>
+      <w:r>
+        <w:rPr>
+          <w:rFonts w:eastAsia="MS Mincho" w:cstheme="minorHAnsi"/>
+          <w:b/>
+          <w:color w:val="000000" w:themeColor="text1"/>
+          <w:sz w:val="28"/>
+          <w:szCs w:val="24"/>
+        </w:rPr>
+        <w:t xml:space="preserve">: </w:t>
+      </w:r>
+      <w:r>
+        <w:rPr>
+          <w:rFonts w:eastAsia="MS Mincho" w:cstheme="minorHAnsi"/>
+          <w:color w:val="000000" w:themeColor="text1"/>
+          <w:sz w:val="28"/>
+          <w:szCs w:val="28"/>
+        </w:rPr>
+        <w:t xml:space="preserve">Task </w:t>
+      </w:r>
+      <w:r>
+        <w:rPr>
+          <w:rFonts w:eastAsia="MS Mincho" w:cstheme="minorHAnsi"/>
+          <w:color w:val="000000" w:themeColor="text1"/>
+          <w:sz w:val="28"/>
+          <w:szCs w:val="28"/>
+        </w:rPr>
+        <w:t>9 – Game Data Structure</w:t>
+      </w:r>
+    </w:p>
+    <w:p>
+      <w:pPr>
+        <w:spacing w:line="240" w:lineRule="auto"/>
+        <w:jc w:val="both"/>
+        <w:rPr>
+          <w:rFonts w:eastAsia="MS Mincho" w:cstheme="minorHAnsi"/>
+          <w:b/>
+          <w:color w:val="000000" w:themeColor="text1"/>
+          <w:sz w:val="28"/>
+          <w:szCs w:val="28"/>
+        </w:rPr>
+      </w:pPr>
+      <w:r>
+        <w:rPr>
+          <w:rStyle w:val="Heading3Char"/>
+        </w:rPr>
+        <w:t>Author:</w:t>
+      </w:r>
+      <w:r>
+        <w:rPr>
+          <w:rFonts w:eastAsia="MS Mincho" w:cstheme="minorHAnsi"/>
+          <w:b/>
+          <w:color w:val="000000" w:themeColor="text1"/>
+          <w:sz w:val="28"/>
+          <w:szCs w:val="28"/>
+        </w:rPr>
+        <w:t xml:space="preserve"> </w:t>
+      </w:r>
+      <w:r>
+        <w:rPr>
+          <w:rFonts w:eastAsia="MS Mincho" w:cstheme="minorHAnsi"/>
+          <w:color w:val="000000" w:themeColor="text1"/>
+          <w:sz w:val="28"/>
+          <w:szCs w:val="28"/>
+        </w:rPr>
+        <w:t>Khang Trinh - 102118468</w:t>
+      </w:r>
+    </w:p>
+    <w:p>
+      <w:pPr>
+        <w:jc w:val="both"/>
+      </w:pPr>
+      <w:r>
+        <w:rPr>
+          <w:b/>
+          <w:bCs/>
+        </w:rPr>
         <w:t>Task</w:t>
       </w:r>
       <w:r>
-        <w:t xml:space="preserve"> goal: to figure out what data structure would fit for making an inventory system for </w:t>
-      </w:r>
-      <w:proofErr w:type="spellStart"/>
+        <w:rPr>
+          <w:b/>
+          <w:bCs/>
+        </w:rPr>
+        <w:t xml:space="preserve"> goal</w:t>
+      </w:r>
+      <w:r>
+        <w:t xml:space="preserve">: to figure out what data structure would fit for making an inventory system for </w:t>
+      </w:r>
       <w:r>
         <w:t>Z</w:t>
       </w:r>
       <w:r>
-        <w:t>orkish</w:t>
-      </w:r>
-      <w:proofErr w:type="spellEnd"/>
-      <w:r>
-        <w:t xml:space="preserve"> adventure.</w:t>
+        <w:t>orkish adventure.</w:t>
       </w:r>
     </w:p>
     <w:p>
@@ -46,13 +135,8 @@
       <w:r>
         <w:t xml:space="preserve">in </w:t>
       </w:r>
-      <w:proofErr w:type="spellStart"/>
-      <w:r>
-        <w:t>Zorkish</w:t>
-      </w:r>
-      <w:proofErr w:type="spellEnd"/>
-      <w:r>
-        <w:t xml:space="preserve"> </w:t>
+      <w:r>
+        <w:t xml:space="preserve">Zorkish </w:t>
       </w:r>
       <w:r>
         <w:t>A</w:t>
@@ -188,18 +272,10 @@
         <w:jc w:val="both"/>
       </w:pPr>
       <w:r>
-        <w:t xml:space="preserve">Based on the diagram provided </w:t>
-      </w:r>
-      <w:proofErr w:type="gramStart"/>
-      <w:r>
-        <w:t xml:space="preserve">above, </w:t>
-      </w:r>
-      <w:r>
-        <w:t>if</w:t>
-      </w:r>
-      <w:proofErr w:type="gramEnd"/>
-      <w:r>
-        <w:t xml:space="preserve"> we were to use:</w:t>
+        <w:t xml:space="preserve">Based on the diagram provided above, </w:t>
+      </w:r>
+      <w:r>
+        <w:t>if we were to use:</w:t>
       </w:r>
     </w:p>
     <w:p>
@@ -222,19 +298,10 @@
         <w:jc w:val="both"/>
       </w:pPr>
       <w:r>
-        <w:t xml:space="preserve">Advantage: </w:t>
-      </w:r>
-      <w:r>
-        <w:t>Access to any element is O(1)</w:t>
-      </w:r>
-      <w:r>
-        <w:t xml:space="preserve">. </w:t>
-      </w:r>
-      <w:r>
-        <w:t>To find the item, you need to know its inde</w:t>
-      </w:r>
-      <w:r>
-        <w:t>x</w:t>
+        <w:t>Advantage: Access to any element is O(1)</w:t>
+      </w:r>
+      <w:r>
+        <w:t>. To find the item, you need to know its index</w:t>
       </w:r>
     </w:p>
     <w:p>
@@ -396,15 +463,7 @@
         <w:t xml:space="preserve"> value combination</w:t>
       </w:r>
       <w:r>
-        <w:t xml:space="preserve"> (</w:t>
-      </w:r>
-      <w:proofErr w:type="spellStart"/>
-      <w:r>
-        <w:t>ie</w:t>
-      </w:r>
-      <w:proofErr w:type="spellEnd"/>
-      <w:r>
-        <w:t>. “Item name” – item count)</w:t>
+        <w:t xml:space="preserve"> (ie. “Item name” – item count)</w:t>
       </w:r>
       <w:r>
         <w:t xml:space="preserve">. </w:t>
@@ -429,25 +488,7 @@
         <w:t>Therefore,</w:t>
       </w:r>
       <w:r>
-        <w:t xml:space="preserve"> y</w:t>
-      </w:r>
-      <w:r>
-        <w:t xml:space="preserve">ou </w:t>
-      </w:r>
-      <w:r>
-        <w:t xml:space="preserve">won’t be able to </w:t>
-      </w:r>
-      <w:r>
-        <w:t xml:space="preserve">sort items </w:t>
-      </w:r>
-      <w:r>
-        <w:t xml:space="preserve">by </w:t>
-      </w:r>
-      <w:r>
-        <w:t>item type</w:t>
-      </w:r>
-      <w:r>
-        <w:t>, or if you do try to, it would seem to be more complicated than using a vector (haven’t tried yet, this is only speculation)</w:t>
+        <w:t xml:space="preserve"> you won’t be able to sort items by item type, or if you do try to, it would seem to be more complicated than using a vector (haven’t tried yet, this is only speculation)</w:t>
       </w:r>
     </w:p>
     <w:p>
@@ -473,37 +514,22 @@
         <w:t xml:space="preserve">, </w:t>
       </w:r>
       <w:r>
-        <w:t>using a map doesn’t require having an item class since item name and item count can be key and value, respectively. Whereas</w:t>
+        <w:t>being able to find things using their name is better than having to find them by remembering their index value</w:t>
+      </w:r>
+      <w:r>
+        <w:t>.</w:t>
       </w:r>
       <w:r>
         <w:t xml:space="preserve"> </w:t>
       </w:r>
       <w:r>
-        <w:t xml:space="preserve">using </w:t>
-      </w:r>
-      <w:r>
-        <w:t xml:space="preserve">a vector, </w:t>
-      </w:r>
-      <w:r>
-        <w:t>there needs to be a</w:t>
-      </w:r>
-      <w:r>
-        <w:t xml:space="preserve"> class </w:t>
-      </w:r>
-      <w:r>
-        <w:t xml:space="preserve">with a </w:t>
-      </w:r>
-      <w:r>
-        <w:t>name and item count</w:t>
-      </w:r>
-      <w:r>
-        <w:t xml:space="preserve"> variable.</w:t>
-      </w:r>
-      <w:r>
-        <w:t xml:space="preserve"> </w:t>
-      </w:r>
-      <w:r>
-        <w:t>Even though sorting by item type doesn’t seem to be viable using it, if we were to have 50 items displayed in the inventory, it</w:t>
+        <w:t xml:space="preserve">Even though sorting by item type doesn’t seem to be viable using </w:t>
+      </w:r>
+      <w:r>
+        <w:t>a map, as compared to using a vector</w:t>
+      </w:r>
+      <w:r>
+        <w:t>, if we were to have 50 items displayed in the inventory, it</w:t>
       </w:r>
       <w:r>
         <w:t xml:space="preserve"> would be</w:t>
@@ -520,6 +546,7 @@
         <w:jc w:val="both"/>
       </w:pPr>
       <w:r>
+        <w:lastRenderedPageBreak/>
         <w:t>Main links that helped a lot</w:t>
       </w:r>
     </w:p>
@@ -535,7 +562,6 @@
         <w:jc w:val="both"/>
       </w:pPr>
       <w:r>
-        <w:lastRenderedPageBreak/>
         <w:t>Everything one needs to know about all the available containers in C++</w:t>
       </w:r>
     </w:p>
@@ -578,19 +604,7 @@
           <w:rPr>
             <w:rStyle w:val="Hyperlink"/>
           </w:rPr>
-          <w:t>https://embeddedartistry.com/blog/20</w:t>
-        </w:r>
-        <w:r>
-          <w:rPr>
-            <w:rStyle w:val="Hyperlink"/>
-          </w:rPr>
-          <w:t>1</w:t>
-        </w:r>
-        <w:r>
-          <w:rPr>
-            <w:rStyle w:val="Hyperlink"/>
-          </w:rPr>
-          <w:t>7/08/23/choosing-the-right-stl-container-general-rules-of-thumb/</w:t>
+          <w:t>https://embeddedartistry.com/blog/2017/08/23/choosing-the-right-stl-container-general-rules-of-thumb/</w:t>
         </w:r>
       </w:hyperlink>
       <w:r>
@@ -625,19 +639,7 @@
           <w:rPr>
             <w:rStyle w:val="Hyperlink"/>
           </w:rPr>
-          <w:t>https://stackoverflow.com/questions/471432/in-which-</w:t>
-        </w:r>
-        <w:r>
-          <w:rPr>
-            <w:rStyle w:val="Hyperlink"/>
-          </w:rPr>
-          <w:t>s</w:t>
-        </w:r>
-        <w:r>
-          <w:rPr>
-            <w:rStyle w:val="Hyperlink"/>
-          </w:rPr>
-          <w:t>cenario-do-i-use-a-particular-stl-container</w:t>
+          <w:t>https://stackoverflow.com/questions/471432/in-which-scenario-do-i-use-a-particular-stl-container</w:t>
         </w:r>
       </w:hyperlink>
     </w:p>

</xml_diff>